<commit_message>
Mise à jour de la fiche projet
</commit_message>
<xml_diff>
--- a/Fiche Projet Services Protocoles Scripts.docx
+++ b/Fiche Projet Services Protocoles Scripts.docx
@@ -1053,7 +1053,6 @@
       <w:r>
         <w:rPr>
           <w:noProof/>
-          <w:lang w:val="fr-FR" w:eastAsia="fr-FR"/>
         </w:rPr>
         <w:drawing>
           <wp:inline distT="114300" distB="114300" distL="114300" distR="114300">
@@ -1093,36 +1092,62 @@
       </w:r>
     </w:p>
     <w:p>
-      <w:r>
+      <w:pPr>
+        <w:rPr>
+          <w:lang w:val="fr-FR"/>
+        </w:rPr>
+      </w:pPr>
+      <w:r>
+        <w:rPr>
+          <w:lang w:val="fr-FR"/>
+        </w:rPr>
         <w:t xml:space="preserve"> </w:t>
       </w:r>
     </w:p>
     <w:p>
+      <w:pPr>
+        <w:rPr>
+          <w:lang w:val="fr-FR"/>
+        </w:rPr>
+      </w:pPr>
       <w:r>
         <w:rPr>
           <w:rFonts w:ascii="Times New Roman" w:eastAsia="Times New Roman" w:hAnsi="Times New Roman" w:cs="Times New Roman"/>
           <w:sz w:val="24"/>
           <w:szCs w:val="24"/>
+          <w:lang w:val="fr-FR"/>
         </w:rPr>
         <w:t xml:space="preserve"> </w:t>
       </w:r>
     </w:p>
     <w:p>
+      <w:pPr>
+        <w:rPr>
+          <w:lang w:val="fr-FR"/>
+        </w:rPr>
+      </w:pPr>
       <w:r>
         <w:rPr>
           <w:rFonts w:ascii="Times New Roman" w:eastAsia="Times New Roman" w:hAnsi="Times New Roman" w:cs="Times New Roman"/>
           <w:sz w:val="24"/>
           <w:szCs w:val="24"/>
+          <w:lang w:val="fr-FR"/>
         </w:rPr>
         <w:t xml:space="preserve"> </w:t>
       </w:r>
     </w:p>
     <w:p>
+      <w:pPr>
+        <w:rPr>
+          <w:lang w:val="fr-FR"/>
+        </w:rPr>
+      </w:pPr>
       <w:r>
         <w:rPr>
           <w:rFonts w:ascii="Times New Roman" w:eastAsia="Times New Roman" w:hAnsi="Times New Roman" w:cs="Times New Roman"/>
           <w:sz w:val="24"/>
           <w:szCs w:val="24"/>
+          <w:lang w:val="fr-FR"/>
         </w:rPr>
         <w:t xml:space="preserve"> </w:t>
       </w:r>
@@ -1484,8 +1509,17 @@
           <w:b/>
           <w:i/>
         </w:rPr>
-        <w:t xml:space="preserve"> en place GitHub</w:t>
-      </w:r>
+        <w:t xml:space="preserve"> en place </w:t>
+      </w:r>
+      <w:proofErr w:type="spellStart"/>
+      <w:r>
+        <w:rPr>
+          <w:b/>
+          <w:i/>
+        </w:rPr>
+        <w:t>GitHub</w:t>
+      </w:r>
+      <w:proofErr w:type="spellEnd"/>
     </w:p>
     <w:p>
       <w:pPr>
@@ -2257,114 +2291,13 @@
     </w:p>
     <w:p>
       <w:pPr>
-        <w:ind w:left="20"/>
-        <w:rPr>
-          <w:lang w:val="fr-FR"/>
-        </w:rPr>
-      </w:pPr>
-    </w:p>
-    <w:p>
-      <w:pPr>
-        <w:rPr>
-          <w:lang w:val="fr-FR"/>
-        </w:rPr>
-      </w:pPr>
-    </w:p>
-    <w:p>
-      <w:pPr>
-        <w:rPr>
-          <w:lang w:val="fr-FR"/>
-        </w:rPr>
-      </w:pPr>
-    </w:p>
-    <w:p>
-      <w:pPr>
-        <w:rPr>
-          <w:lang w:val="fr-FR"/>
-        </w:rPr>
-      </w:pPr>
-    </w:p>
-    <w:p>
-      <w:pPr>
-        <w:ind w:left="20"/>
-        <w:rPr>
-          <w:lang w:val="fr-FR"/>
-        </w:rPr>
-      </w:pPr>
-    </w:p>
-    <w:p>
-      <w:pPr>
-        <w:rPr>
-          <w:lang w:val="fr-FR"/>
-        </w:rPr>
-      </w:pPr>
-    </w:p>
-    <w:p>
-      <w:r>
-        <w:rPr>
-          <w:rFonts w:ascii="Times New Roman" w:eastAsia="Times New Roman" w:hAnsi="Times New Roman" w:cs="Times New Roman"/>
-          <w:sz w:val="24"/>
-          <w:szCs w:val="24"/>
-          <w:lang w:val="fr-FR"/>
-        </w:rPr>
-        <w:t xml:space="preserve"> </w:t>
-      </w:r>
-      <w:r>
-        <w:rPr>
-          <w:noProof/>
-          <w:lang w:val="fr-FR" w:eastAsia="fr-FR"/>
-        </w:rPr>
-        <w:drawing>
-          <wp:inline distT="114300" distB="114300" distL="114300" distR="114300">
-            <wp:extent cx="5731200" cy="3390900"/>
-            <wp:effectExtent l="0" t="0" r="0" b="0"/>
-            <wp:docPr id="3" name="image07.png"/>
-            <wp:cNvGraphicFramePr/>
-            <a:graphic xmlns:a="http://schemas.openxmlformats.org/drawingml/2006/main">
-              <a:graphicData uri="http://schemas.openxmlformats.org/drawingml/2006/picture">
-                <pic:pic xmlns:pic="http://schemas.openxmlformats.org/drawingml/2006/picture">
-                  <pic:nvPicPr>
-                    <pic:cNvPr id="0" name="image07.png"/>
-                    <pic:cNvPicPr preferRelativeResize="0"/>
-                  </pic:nvPicPr>
-                  <pic:blipFill>
-                    <a:blip r:embed="rId6"/>
-                    <a:srcRect/>
-                    <a:stretch>
-                      <a:fillRect/>
-                    </a:stretch>
-                  </pic:blipFill>
-                  <pic:spPr>
-                    <a:xfrm>
-                      <a:off x="0" y="0"/>
-                      <a:ext cx="5731200" cy="3390900"/>
-                    </a:xfrm>
-                    <a:prstGeom prst="rect">
-                      <a:avLst/>
-                    </a:prstGeom>
-                    <a:ln/>
-                  </pic:spPr>
-                </pic:pic>
-              </a:graphicData>
-            </a:graphic>
-          </wp:inline>
-        </w:drawing>
-      </w:r>
-    </w:p>
-    <w:p>
-      <w:r>
-        <w:rPr>
-          <w:rFonts w:ascii="Times New Roman" w:eastAsia="Times New Roman" w:hAnsi="Times New Roman" w:cs="Times New Roman"/>
-          <w:sz w:val="24"/>
-          <w:szCs w:val="24"/>
-        </w:rPr>
-        <w:t xml:space="preserve"> </w:t>
-      </w:r>
-    </w:p>
-    <w:p/>
-    <w:p/>
-    <w:p/>
-    <w:p/>
+        <w:rPr>
+          <w:lang w:val="fr-FR"/>
+        </w:rPr>
+      </w:pPr>
+      <w:bookmarkStart w:id="4" w:name="_g9fwhywuf43" w:colFirst="0" w:colLast="0"/>
+      <w:bookmarkEnd w:id="4"/>
+    </w:p>
     <w:p>
       <w:pPr>
         <w:pStyle w:val="Titre1"/>
@@ -2374,18 +2307,6 @@
         <w:ind w:left="1080" w:hanging="720"/>
         <w:contextualSpacing w:val="0"/>
       </w:pPr>
-      <w:bookmarkStart w:id="4" w:name="_g9fwhywuf43" w:colFirst="0" w:colLast="0"/>
-      <w:bookmarkEnd w:id="4"/>
-    </w:p>
-    <w:p>
-      <w:pPr>
-        <w:pStyle w:val="Titre1"/>
-        <w:keepNext w:val="0"/>
-        <w:keepLines w:val="0"/>
-        <w:spacing w:before="480" w:after="0" w:line="360" w:lineRule="auto"/>
-        <w:ind w:left="1080" w:hanging="720"/>
-        <w:contextualSpacing w:val="0"/>
-      </w:pPr>
       <w:bookmarkStart w:id="5" w:name="_6knjv0sidmwn" w:colFirst="0" w:colLast="0"/>
       <w:bookmarkEnd w:id="5"/>
       <w:r>
@@ -2394,6 +2315,7 @@
           <w:sz w:val="44"/>
           <w:szCs w:val="44"/>
         </w:rPr>
+        <w:lastRenderedPageBreak/>
         <w:t>IV)</w:t>
       </w:r>
       <w:r>
@@ -2427,13 +2349,11 @@
           <w:sz w:val="24"/>
           <w:szCs w:val="24"/>
         </w:rPr>
-        <w:lastRenderedPageBreak/>
         <w:t xml:space="preserve"> </w:t>
       </w:r>
       <w:r>
         <w:rPr>
           <w:noProof/>
-          <w:lang w:val="fr-FR" w:eastAsia="fr-FR"/>
         </w:rPr>
         <w:drawing>
           <wp:inline distT="114300" distB="114300" distL="114300" distR="114300">
@@ -2449,7 +2369,7 @@
                     <pic:cNvPicPr preferRelativeResize="0"/>
                   </pic:nvPicPr>
                   <pic:blipFill>
-                    <a:blip r:embed="rId7"/>
+                    <a:blip r:embed="rId6"/>
                     <a:srcRect/>
                     <a:stretch>
                       <a:fillRect/>
@@ -2498,9 +2418,86 @@
     <w:p>
       <w:pPr>
         <w:rPr>
-          <w:lang w:val="fr-FR"/>
-        </w:rPr>
-      </w:pPr>
+          <w:b/>
+          <w:i/>
+          <w:color w:val="00B050"/>
+        </w:rPr>
+      </w:pPr>
+      <w:proofErr w:type="spellStart"/>
+      <w:proofErr w:type="gramStart"/>
+      <w:r>
+        <w:rPr>
+          <w:b/>
+          <w:i/>
+          <w:color w:val="00B050"/>
+        </w:rPr>
+        <w:t>Vert</w:t>
+      </w:r>
+      <w:proofErr w:type="spellEnd"/>
+      <w:r>
+        <w:rPr>
+          <w:b/>
+          <w:i/>
+          <w:color w:val="00B050"/>
+        </w:rPr>
+        <w:t xml:space="preserve"> :</w:t>
+      </w:r>
+      <w:proofErr w:type="gramEnd"/>
+      <w:r>
+        <w:rPr>
+          <w:b/>
+          <w:i/>
+          <w:color w:val="00B050"/>
+        </w:rPr>
+        <w:t xml:space="preserve">  </w:t>
+      </w:r>
+      <w:proofErr w:type="spellStart"/>
+      <w:r>
+        <w:rPr>
+          <w:b/>
+          <w:i/>
+          <w:color w:val="00B050"/>
+        </w:rPr>
+        <w:t>Réalisé</w:t>
+      </w:r>
+      <w:proofErr w:type="spellEnd"/>
+    </w:p>
+    <w:p>
+      <w:pPr>
+        <w:rPr>
+          <w:b/>
+          <w:i/>
+          <w:color w:val="FFC000" w:themeColor="accent4"/>
+          <w:lang w:val="fr-FR"/>
+        </w:rPr>
+      </w:pPr>
+      <w:r>
+        <w:rPr>
+          <w:b/>
+          <w:i/>
+          <w:color w:val="FFC000" w:themeColor="accent4"/>
+          <w:lang w:val="fr-FR"/>
+        </w:rPr>
+        <w:t>Jaune : Non réalisé / optionnel</w:t>
+      </w:r>
+    </w:p>
+    <w:p>
+      <w:pPr>
+        <w:rPr>
+          <w:lang w:val="fr-FR"/>
+        </w:rPr>
+      </w:pPr>
+      <w:r>
+        <w:rPr>
+          <w:b/>
+          <w:i/>
+          <w:color w:val="FF0000"/>
+          <w:lang w:val="fr-FR"/>
+        </w:rPr>
+        <w:t>Rouge : Non réalisé</w:t>
+      </w:r>
+      <w:bookmarkStart w:id="7" w:name="_GoBack"/>
+      <w:bookmarkEnd w:id="7"/>
     </w:p>
     <w:p>
       <w:pPr>
@@ -2513,8 +2510,8 @@
           <w:lang w:val="fr-FR"/>
         </w:rPr>
       </w:pPr>
-      <w:bookmarkStart w:id="7" w:name="_tz3qm67lj3oy" w:colFirst="0" w:colLast="0"/>
-      <w:bookmarkEnd w:id="7"/>
+      <w:bookmarkStart w:id="8" w:name="_tz3qm67lj3oy" w:colFirst="0" w:colLast="0"/>
+      <w:bookmarkEnd w:id="8"/>
       <w:r>
         <w:rPr>
           <w:b/>
@@ -2741,17 +2738,7 @@
           <w:i/>
           <w:lang w:val="fr-FR"/>
         </w:rPr>
-        <w:t>Indiquer si les sites we</w:t>
-      </w:r>
-      <w:bookmarkStart w:id="8" w:name="_GoBack"/>
-      <w:bookmarkEnd w:id="8"/>
-      <w:r>
-        <w:rPr>
-          <w:b/>
-          <w:i/>
-          <w:lang w:val="fr-FR"/>
-        </w:rPr>
-        <w:t xml:space="preserve">b doivent être </w:t>
+        <w:t xml:space="preserve">Indiquer si les sites web doivent être </w:t>
       </w:r>
       <w:r>
         <w:rPr>
@@ -2859,6 +2846,7 @@
           <w:szCs w:val="24"/>
         </w:rPr>
       </w:pPr>
+      <w:proofErr w:type="spellStart"/>
       <w:r>
         <w:rPr>
           <w:rFonts w:ascii="Calibri" w:eastAsia="Calibri" w:hAnsi="Calibri" w:cs="Calibri"/>
@@ -2867,9 +2855,9 @@
           <w:sz w:val="24"/>
           <w:szCs w:val="24"/>
         </w:rPr>
-        <w:t xml:space="preserve">Utiliser le </w:t>
-      </w:r>
-      <w:proofErr w:type="spellStart"/>
+        <w:t>Utiliser</w:t>
+      </w:r>
+      <w:proofErr w:type="spellEnd"/>
       <w:r>
         <w:rPr>
           <w:rFonts w:ascii="Calibri" w:eastAsia="Calibri" w:hAnsi="Calibri" w:cs="Calibri"/>
@@ -2878,9 +2866,9 @@
           <w:sz w:val="24"/>
           <w:szCs w:val="24"/>
         </w:rPr>
-        <w:t>protocole</w:t>
-      </w:r>
-      <w:proofErr w:type="spellEnd"/>
+        <w:t xml:space="preserve"> le </w:t>
+      </w:r>
+      <w:proofErr w:type="spellStart"/>
       <w:r>
         <w:rPr>
           <w:rFonts w:ascii="Calibri" w:eastAsia="Calibri" w:hAnsi="Calibri" w:cs="Calibri"/>
@@ -2889,8 +2877,31 @@
           <w:sz w:val="24"/>
           <w:szCs w:val="24"/>
         </w:rPr>
-        <w:t xml:space="preserve"> SSH</w:t>
-      </w:r>
+        <w:t>protocole</w:t>
+      </w:r>
+      <w:proofErr w:type="spellEnd"/>
+      <w:r>
+        <w:rPr>
+          <w:rFonts w:ascii="Calibri" w:eastAsia="Calibri" w:hAnsi="Calibri" w:cs="Calibri"/>
+          <w:b/>
+          <w:i/>
+          <w:sz w:val="24"/>
+          <w:szCs w:val="24"/>
+        </w:rPr>
+        <w:t xml:space="preserve"> </w:t>
+      </w:r>
+      <w:proofErr w:type="spellStart"/>
+      <w:r>
+        <w:rPr>
+          <w:rFonts w:ascii="Calibri" w:eastAsia="Calibri" w:hAnsi="Calibri" w:cs="Calibri"/>
+          <w:b/>
+          <w:i/>
+          <w:sz w:val="24"/>
+          <w:szCs w:val="24"/>
+        </w:rPr>
+        <w:t>SSH</w:t>
+      </w:r>
+      <w:proofErr w:type="spellEnd"/>
       <w:r>
         <w:rPr>
           <w:rFonts w:ascii="Calibri" w:eastAsia="Calibri" w:hAnsi="Calibri" w:cs="Calibri"/>
@@ -3003,14 +3014,15 @@
         <w:rPr>
           <w:b/>
           <w:i/>
-        </w:rPr>
-      </w:pPr>
-      <w:r>
-        <w:rPr>
-          <w:b/>
-          <w:i/>
-        </w:rPr>
-        <w:lastRenderedPageBreak/>
+          <w:color w:val="70AD47" w:themeColor="accent6"/>
+        </w:rPr>
+      </w:pPr>
+      <w:r>
+        <w:rPr>
+          <w:b/>
+          <w:i/>
+          <w:color w:val="70AD47" w:themeColor="accent6"/>
+        </w:rPr>
         <w:t xml:space="preserve">Dossier document </w:t>
       </w:r>
       <w:proofErr w:type="spellStart"/>
@@ -3018,26 +3030,46 @@
         <w:rPr>
           <w:b/>
           <w:i/>
+          <w:color w:val="70AD47" w:themeColor="accent6"/>
         </w:rPr>
         <w:t>projet</w:t>
       </w:r>
       <w:proofErr w:type="spellEnd"/>
     </w:p>
-    <w:p/>
-    <w:p/>
+    <w:p>
+      <w:pPr>
+        <w:rPr>
+          <w:color w:val="70AD47" w:themeColor="accent6"/>
+        </w:rPr>
+      </w:pPr>
+    </w:p>
+    <w:p>
+      <w:pPr>
+        <w:rPr>
+          <w:color w:val="70AD47" w:themeColor="accent6"/>
+        </w:rPr>
+      </w:pPr>
+    </w:p>
     <w:p>
       <w:pPr>
         <w:ind w:left="20"/>
+        <w:rPr>
+          <w:color w:val="70AD47" w:themeColor="accent6"/>
+        </w:rPr>
       </w:pPr>
     </w:p>
     <w:p>
       <w:pPr>
         <w:ind w:left="380" w:hanging="360"/>
-      </w:pPr>
-      <w:r>
-        <w:rPr>
-          <w:b/>
-          <w:i/>
+        <w:rPr>
+          <w:color w:val="70AD47" w:themeColor="accent6"/>
+        </w:rPr>
+      </w:pPr>
+      <w:r>
+        <w:rPr>
+          <w:b/>
+          <w:i/>
+          <w:color w:val="70AD47" w:themeColor="accent6"/>
         </w:rPr>
         <w:t>-      RACI</w:t>
       </w:r>
@@ -3077,13 +3109,15 @@
         <w:rPr>
           <w:b/>
           <w:i/>
-          <w:lang w:val="fr-FR"/>
-        </w:rPr>
-      </w:pPr>
-      <w:r>
-        <w:rPr>
-          <w:b/>
-          <w:i/>
+          <w:color w:val="FFC000" w:themeColor="accent4"/>
+          <w:lang w:val="fr-FR"/>
+        </w:rPr>
+      </w:pPr>
+      <w:r>
+        <w:rPr>
+          <w:b/>
+          <w:i/>
+          <w:color w:val="FFC000" w:themeColor="accent4"/>
           <w:lang w:val="fr-FR"/>
         </w:rPr>
         <w:t>Configuration du DNS esclave (clone)</w:t>
@@ -3093,6 +3127,7 @@
       <w:pPr>
         <w:spacing w:after="460"/>
         <w:rPr>
+          <w:color w:val="70AD47" w:themeColor="accent6"/>
           <w:lang w:val="fr-FR"/>
         </w:rPr>
       </w:pPr>
@@ -3109,6 +3144,7 @@
         <w:rPr>
           <w:b/>
           <w:i/>
+          <w:color w:val="70AD47" w:themeColor="accent6"/>
         </w:rPr>
       </w:pPr>
       <w:proofErr w:type="spellStart"/>
@@ -3116,6 +3152,7 @@
         <w:rPr>
           <w:b/>
           <w:i/>
+          <w:color w:val="70AD47" w:themeColor="accent6"/>
         </w:rPr>
         <w:t>Réalisation</w:t>
       </w:r>
@@ -3124,6 +3161,7 @@
         <w:rPr>
           <w:b/>
           <w:i/>
+          <w:color w:val="70AD47" w:themeColor="accent6"/>
         </w:rPr>
         <w:t xml:space="preserve"> scripts:</w:t>
       </w:r>
@@ -3140,13 +3178,15 @@
         <w:rPr>
           <w:b/>
           <w:i/>
-          <w:lang w:val="fr-FR"/>
-        </w:rPr>
-      </w:pPr>
-      <w:r>
-        <w:rPr>
-          <w:b/>
-          <w:i/>
+          <w:color w:val="70AD47" w:themeColor="accent6"/>
+          <w:lang w:val="fr-FR"/>
+        </w:rPr>
+      </w:pPr>
+      <w:r>
+        <w:rPr>
+          <w:b/>
+          <w:i/>
+          <w:color w:val="70AD47" w:themeColor="accent6"/>
           <w:lang w:val="fr-FR"/>
         </w:rPr>
         <w:t xml:space="preserve">SCRIPT 1: </w:t>
@@ -3156,6 +3196,7 @@
           <w:rFonts w:ascii="Calibri" w:eastAsia="Calibri" w:hAnsi="Calibri" w:cs="Calibri"/>
           <w:b/>
           <w:i/>
+          <w:color w:val="70AD47" w:themeColor="accent6"/>
           <w:sz w:val="24"/>
           <w:szCs w:val="24"/>
           <w:lang w:val="fr-FR"/>
@@ -3175,13 +3216,15 @@
         <w:rPr>
           <w:b/>
           <w:i/>
-          <w:lang w:val="fr-FR"/>
-        </w:rPr>
-      </w:pPr>
-      <w:r>
-        <w:rPr>
-          <w:b/>
-          <w:i/>
+          <w:color w:val="70AD47" w:themeColor="accent6"/>
+          <w:lang w:val="fr-FR"/>
+        </w:rPr>
+      </w:pPr>
+      <w:r>
+        <w:rPr>
+          <w:b/>
+          <w:i/>
+          <w:color w:val="70AD47" w:themeColor="accent6"/>
           <w:lang w:val="fr-FR"/>
         </w:rPr>
         <w:t xml:space="preserve">SCRIPT 2: Sur le serveur DNS maître, un script traite le fichier pour créer les entrées automatiquement dans le serveur DNS : 2 zones devront être gérées : une pour les clients sur le VPN et une pour notre usage interne.  </w:t>
@@ -3209,15 +3252,23 @@
       </w:pPr>
     </w:p>
     <w:p>
-      <w:r>
+      <w:pPr>
         <w:rPr>
           <w:b/>
           <w:i/>
           <w:u w:val="single"/>
         </w:rPr>
+      </w:pPr>
+      <w:r>
+        <w:rPr>
+          <w:b/>
+          <w:i/>
+          <w:u w:val="single"/>
+        </w:rPr>
         <w:t>Cédric</w:t>
       </w:r>
     </w:p>
+    <w:p/>
     <w:p>
       <w:pPr>
         <w:numPr>
@@ -3229,6 +3280,7 @@
         <w:rPr>
           <w:b/>
           <w:i/>
+          <w:color w:val="70AD47" w:themeColor="accent6"/>
         </w:rPr>
       </w:pPr>
       <w:proofErr w:type="spellStart"/>
@@ -3236,6 +3288,7 @@
         <w:rPr>
           <w:b/>
           <w:i/>
+          <w:color w:val="70AD47" w:themeColor="accent6"/>
         </w:rPr>
         <w:t>Serveur</w:t>
       </w:r>
@@ -3244,9 +3297,20 @@
         <w:rPr>
           <w:b/>
           <w:i/>
-        </w:rPr>
-        <w:t xml:space="preserve"> DNS/ DHCP</w:t>
-      </w:r>
+          <w:color w:val="70AD47" w:themeColor="accent6"/>
+        </w:rPr>
+        <w:t xml:space="preserve"> DNS/ </w:t>
+      </w:r>
+      <w:proofErr w:type="spellStart"/>
+      <w:r>
+        <w:rPr>
+          <w:b/>
+          <w:i/>
+          <w:color w:val="70AD47" w:themeColor="accent6"/>
+        </w:rPr>
+        <w:t>DHCP</w:t>
+      </w:r>
+      <w:proofErr w:type="spellEnd"/>
     </w:p>
     <w:p>
       <w:pPr>
@@ -3260,13 +3324,15 @@
         <w:rPr>
           <w:b/>
           <w:i/>
-          <w:lang w:val="fr-FR"/>
-        </w:rPr>
-      </w:pPr>
-      <w:r>
-        <w:rPr>
-          <w:b/>
-          <w:i/>
+          <w:color w:val="70AD47" w:themeColor="accent6"/>
+          <w:lang w:val="fr-FR"/>
+        </w:rPr>
+      </w:pPr>
+      <w:r>
+        <w:rPr>
+          <w:b/>
+          <w:i/>
+          <w:color w:val="70AD47" w:themeColor="accent6"/>
           <w:lang w:val="fr-FR"/>
         </w:rPr>
         <w:t>Installation et mise en place d’un serveur maître DNS</w:t>
@@ -3284,13 +3350,15 @@
         <w:rPr>
           <w:b/>
           <w:i/>
-          <w:lang w:val="fr-FR"/>
-        </w:rPr>
-      </w:pPr>
-      <w:r>
-        <w:rPr>
-          <w:b/>
-          <w:i/>
+          <w:color w:val="70AD47" w:themeColor="accent6"/>
+          <w:lang w:val="fr-FR"/>
+        </w:rPr>
+      </w:pPr>
+      <w:r>
+        <w:rPr>
+          <w:b/>
+          <w:i/>
+          <w:color w:val="70AD47" w:themeColor="accent6"/>
           <w:lang w:val="fr-FR"/>
         </w:rPr>
         <w:t>Installation et mise en place du serveur DHCP et pré production</w:t>
@@ -3308,13 +3376,15 @@
         <w:rPr>
           <w:b/>
           <w:i/>
-          <w:lang w:val="fr-FR"/>
-        </w:rPr>
-      </w:pPr>
-      <w:r>
-        <w:rPr>
-          <w:b/>
-          <w:i/>
+          <w:color w:val="FFC000" w:themeColor="accent4"/>
+          <w:lang w:val="fr-FR"/>
+        </w:rPr>
+      </w:pPr>
+      <w:r>
+        <w:rPr>
+          <w:b/>
+          <w:i/>
+          <w:color w:val="FFC000" w:themeColor="accent4"/>
           <w:lang w:val="fr-FR"/>
         </w:rPr>
         <w:t>2 cartes réseaux avec adressage différent (Une pour l’accès VPN et l’autre pour l’accès depuis le réseau local)</w:t>
@@ -3332,13 +3402,15 @@
         <w:rPr>
           <w:b/>
           <w:i/>
-          <w:lang w:val="fr-FR"/>
-        </w:rPr>
-      </w:pPr>
-      <w:r>
-        <w:rPr>
-          <w:b/>
-          <w:i/>
+          <w:color w:val="70AD47" w:themeColor="accent6"/>
+          <w:lang w:val="fr-FR"/>
+        </w:rPr>
+      </w:pPr>
+      <w:r>
+        <w:rPr>
+          <w:b/>
+          <w:i/>
+          <w:color w:val="70AD47" w:themeColor="accent6"/>
           <w:lang w:val="fr-FR"/>
         </w:rPr>
         <w:t>créer les entrées DNS nécessaires pour un accès par nom depuis le VPN et le réseau local</w:t>
@@ -3356,13 +3428,15 @@
         <w:rPr>
           <w:b/>
           <w:i/>
-          <w:lang w:val="fr-FR"/>
-        </w:rPr>
-      </w:pPr>
-      <w:r>
-        <w:rPr>
-          <w:b/>
-          <w:i/>
+          <w:color w:val="70AD47" w:themeColor="accent6"/>
+          <w:lang w:val="fr-FR"/>
+        </w:rPr>
+      </w:pPr>
+      <w:r>
+        <w:rPr>
+          <w:b/>
+          <w:i/>
+          <w:color w:val="70AD47" w:themeColor="accent6"/>
           <w:lang w:val="fr-FR"/>
         </w:rPr>
         <w:t>Configuration et déploiement des sites Web sur le serveur pré-production</w:t>
@@ -3389,6 +3463,7 @@
         <w:rPr>
           <w:b/>
           <w:i/>
+          <w:color w:val="70AD47" w:themeColor="accent6"/>
         </w:rPr>
       </w:pPr>
       <w:proofErr w:type="spellStart"/>
@@ -3396,6 +3471,7 @@
         <w:rPr>
           <w:b/>
           <w:i/>
+          <w:color w:val="70AD47" w:themeColor="accent6"/>
         </w:rPr>
         <w:t>Serveur</w:t>
       </w:r>
@@ -3404,6 +3480,7 @@
         <w:rPr>
           <w:b/>
           <w:i/>
+          <w:color w:val="70AD47" w:themeColor="accent6"/>
         </w:rPr>
         <w:t xml:space="preserve"> HTTP de </w:t>
       </w:r>
@@ -3412,6 +3489,7 @@
         <w:rPr>
           <w:b/>
           <w:i/>
+          <w:color w:val="70AD47" w:themeColor="accent6"/>
         </w:rPr>
         <w:t>Pré</w:t>
       </w:r>
@@ -3420,6 +3498,7 @@
         <w:rPr>
           <w:b/>
           <w:i/>
+          <w:color w:val="70AD47" w:themeColor="accent6"/>
         </w:rPr>
         <w:t xml:space="preserve"> Production</w:t>
       </w:r>
@@ -3436,6 +3515,7 @@
         <w:rPr>
           <w:b/>
           <w:i/>
+          <w:color w:val="70AD47" w:themeColor="accent6"/>
         </w:rPr>
       </w:pPr>
       <w:proofErr w:type="spellStart"/>
@@ -3443,7 +3523,9 @@
         <w:rPr>
           <w:b/>
           <w:i/>
-        </w:rPr>
+          <w:color w:val="70AD47" w:themeColor="accent6"/>
+        </w:rPr>
+        <w:lastRenderedPageBreak/>
         <w:t>Système</w:t>
       </w:r>
       <w:proofErr w:type="spellEnd"/>
@@ -3451,6 +3533,7 @@
         <w:rPr>
           <w:b/>
           <w:i/>
+          <w:color w:val="70AD47" w:themeColor="accent6"/>
         </w:rPr>
         <w:t xml:space="preserve"> </w:t>
       </w:r>
@@ -3459,6 +3542,7 @@
         <w:rPr>
           <w:b/>
           <w:i/>
+          <w:color w:val="70AD47" w:themeColor="accent6"/>
         </w:rPr>
         <w:t>Debian</w:t>
       </w:r>
@@ -3467,51 +3551,41 @@
         <w:rPr>
           <w:b/>
           <w:i/>
+          <w:color w:val="70AD47" w:themeColor="accent6"/>
         </w:rPr>
         <w:t xml:space="preserve"> avec Apache 2.4</w:t>
       </w:r>
     </w:p>
     <w:p>
       <w:pPr>
-        <w:numPr>
-          <w:ilvl w:val="1"/>
-          <w:numId w:val="2"/>
-        </w:numPr>
-        <w:spacing w:after="460"/>
-        <w:ind w:hanging="360"/>
-        <w:contextualSpacing/>
-        <w:rPr>
-          <w:b/>
-          <w:i/>
-          <w:lang w:val="fr-FR"/>
-        </w:rPr>
-      </w:pPr>
-      <w:r>
-        <w:rPr>
-          <w:b/>
-          <w:i/>
-          <w:lang w:val="fr-FR"/>
-        </w:rPr>
-        <w:t>2 cartes réseaux avec adressage différent  (Une pour l’accès VPN et l’autre pour l’accès depuis le réseau local)</w:t>
-      </w:r>
-    </w:p>
-    <w:p>
-      <w:pPr>
         <w:ind w:left="380" w:hanging="360"/>
         <w:rPr>
-          <w:lang w:val="fr-FR"/>
-        </w:rPr>
-      </w:pPr>
-      <w:r>
-        <w:rPr>
-          <w:b/>
-          <w:i/>
+          <w:b/>
+          <w:i/>
+          <w:lang w:val="fr-FR"/>
+        </w:rPr>
+      </w:pPr>
+    </w:p>
+    <w:p>
+      <w:pPr>
+        <w:ind w:left="380" w:hanging="360"/>
+        <w:rPr>
+          <w:color w:val="70AD47" w:themeColor="accent6"/>
+          <w:lang w:val="fr-FR"/>
+        </w:rPr>
+      </w:pPr>
+      <w:r>
+        <w:rPr>
+          <w:b/>
+          <w:i/>
+          <w:color w:val="70AD47" w:themeColor="accent6"/>
           <w:lang w:val="fr-FR"/>
         </w:rPr>
         <w:t>1)</w:t>
       </w:r>
       <w:r>
         <w:rPr>
+          <w:color w:val="70AD47" w:themeColor="accent6"/>
           <w:sz w:val="14"/>
           <w:szCs w:val="14"/>
           <w:lang w:val="fr-FR"/>
@@ -3520,6 +3594,7 @@
       </w:r>
       <w:r>
         <w:rPr>
+          <w:color w:val="70AD47" w:themeColor="accent6"/>
           <w:sz w:val="14"/>
           <w:szCs w:val="14"/>
           <w:lang w:val="fr-FR"/>
@@ -3530,6 +3605,7 @@
         <w:rPr>
           <w:b/>
           <w:i/>
+          <w:color w:val="70AD47" w:themeColor="accent6"/>
           <w:lang w:val="fr-FR"/>
         </w:rPr>
         <w:t>Dossier document projet</w:t>
@@ -3538,13 +3614,15 @@
     <w:p>
       <w:pPr>
         <w:rPr>
-          <w:lang w:val="fr-FR"/>
-        </w:rPr>
-      </w:pPr>
-      <w:r>
-        <w:rPr>
-          <w:b/>
-          <w:i/>
+          <w:color w:val="70AD47" w:themeColor="accent6"/>
+          <w:lang w:val="fr-FR"/>
+        </w:rPr>
+      </w:pPr>
+      <w:r>
+        <w:rPr>
+          <w:b/>
+          <w:i/>
+          <w:color w:val="70AD47" w:themeColor="accent6"/>
           <w:lang w:val="fr-FR"/>
         </w:rPr>
         <w:t>-      PBS</w:t>
@@ -3554,17 +3632,20 @@
       <w:pPr>
         <w:ind w:left="380" w:hanging="360"/>
         <w:rPr>
-          <w:lang w:val="fr-FR"/>
-        </w:rPr>
-      </w:pPr>
-      <w:r>
-        <w:rPr>
+          <w:color w:val="70AD47" w:themeColor="accent6"/>
+          <w:lang w:val="fr-FR"/>
+        </w:rPr>
+      </w:pPr>
+      <w:r>
+        <w:rPr>
+          <w:color w:val="70AD47" w:themeColor="accent6"/>
           <w:lang w:val="fr-FR"/>
         </w:rPr>
         <w:t>-</w:t>
       </w:r>
       <w:r>
         <w:rPr>
+          <w:color w:val="70AD47" w:themeColor="accent6"/>
           <w:sz w:val="14"/>
           <w:szCs w:val="14"/>
           <w:lang w:val="fr-FR"/>
@@ -3575,6 +3656,7 @@
         <w:rPr>
           <w:b/>
           <w:i/>
+          <w:color w:val="70AD47" w:themeColor="accent6"/>
           <w:lang w:val="fr-FR"/>
         </w:rPr>
         <w:t>OBS</w:t>
@@ -3584,17 +3666,20 @@
       <w:pPr>
         <w:ind w:left="380" w:hanging="360"/>
         <w:rPr>
-          <w:lang w:val="fr-FR"/>
-        </w:rPr>
-      </w:pPr>
-      <w:r>
-        <w:rPr>
+          <w:color w:val="70AD47" w:themeColor="accent6"/>
+          <w:lang w:val="fr-FR"/>
+        </w:rPr>
+      </w:pPr>
+      <w:r>
+        <w:rPr>
+          <w:color w:val="70AD47" w:themeColor="accent6"/>
           <w:lang w:val="fr-FR"/>
         </w:rPr>
         <w:t>-</w:t>
       </w:r>
       <w:r>
         <w:rPr>
+          <w:color w:val="70AD47" w:themeColor="accent6"/>
           <w:sz w:val="14"/>
           <w:szCs w:val="14"/>
           <w:lang w:val="fr-FR"/>
@@ -3605,6 +3690,7 @@
         <w:rPr>
           <w:b/>
           <w:i/>
+          <w:color w:val="70AD47" w:themeColor="accent6"/>
           <w:lang w:val="fr-FR"/>
         </w:rPr>
         <w:t>WBS</w:t>
@@ -3613,18 +3699,20 @@
     <w:p>
       <w:pPr>
         <w:rPr>
-          <w:lang w:val="fr-FR"/>
-        </w:rPr>
-      </w:pPr>
-      <w:r>
-        <w:rPr>
-          <w:lang w:val="fr-FR"/>
-        </w:rPr>
-        <w:lastRenderedPageBreak/>
+          <w:color w:val="70AD47" w:themeColor="accent6"/>
+          <w:lang w:val="fr-FR"/>
+        </w:rPr>
+      </w:pPr>
+      <w:r>
+        <w:rPr>
+          <w:color w:val="70AD47" w:themeColor="accent6"/>
+          <w:lang w:val="fr-FR"/>
+        </w:rPr>
         <w:t>-</w:t>
       </w:r>
       <w:r>
         <w:rPr>
+          <w:color w:val="70AD47" w:themeColor="accent6"/>
           <w:sz w:val="14"/>
           <w:szCs w:val="14"/>
           <w:lang w:val="fr-FR"/>
@@ -3635,6 +3723,7 @@
         <w:rPr>
           <w:b/>
           <w:i/>
+          <w:color w:val="70AD47" w:themeColor="accent6"/>
           <w:lang w:val="fr-FR"/>
         </w:rPr>
         <w:t>Organisation / Répartition des tâches</w:t>
@@ -3644,17 +3733,20 @@
       <w:pPr>
         <w:ind w:left="380" w:hanging="360"/>
         <w:rPr>
-          <w:lang w:val="fr-FR"/>
-        </w:rPr>
-      </w:pPr>
-      <w:r>
-        <w:rPr>
+          <w:color w:val="70AD47" w:themeColor="accent6"/>
+          <w:lang w:val="fr-FR"/>
+        </w:rPr>
+      </w:pPr>
+      <w:r>
+        <w:rPr>
+          <w:color w:val="70AD47" w:themeColor="accent6"/>
           <w:lang w:val="fr-FR"/>
         </w:rPr>
         <w:t>-</w:t>
       </w:r>
       <w:r>
         <w:rPr>
+          <w:color w:val="70AD47" w:themeColor="accent6"/>
           <w:sz w:val="14"/>
           <w:szCs w:val="14"/>
           <w:lang w:val="fr-FR"/>
@@ -3665,6 +3757,7 @@
         <w:rPr>
           <w:b/>
           <w:i/>
+          <w:color w:val="70AD47" w:themeColor="accent6"/>
           <w:lang w:val="fr-FR"/>
         </w:rPr>
         <w:t>Planning prévisionnel</w:t>
@@ -3674,17 +3767,20 @@
       <w:pPr>
         <w:ind w:left="380" w:hanging="360"/>
         <w:rPr>
-          <w:lang w:val="fr-FR"/>
-        </w:rPr>
-      </w:pPr>
-      <w:r>
-        <w:rPr>
+          <w:color w:val="70AD47" w:themeColor="accent6"/>
+          <w:lang w:val="fr-FR"/>
+        </w:rPr>
+      </w:pPr>
+      <w:r>
+        <w:rPr>
+          <w:color w:val="70AD47" w:themeColor="accent6"/>
           <w:lang w:val="fr-FR"/>
         </w:rPr>
         <w:t>-</w:t>
       </w:r>
       <w:r>
         <w:rPr>
+          <w:color w:val="70AD47" w:themeColor="accent6"/>
           <w:sz w:val="14"/>
           <w:szCs w:val="14"/>
           <w:lang w:val="fr-FR"/>
@@ -3695,6 +3791,7 @@
         <w:rPr>
           <w:b/>
           <w:i/>
+          <w:color w:val="70AD47" w:themeColor="accent6"/>
           <w:lang w:val="fr-FR"/>
         </w:rPr>
         <w:t>Feedback du groupe</w:t>
@@ -3704,17 +3801,20 @@
       <w:pPr>
         <w:ind w:left="380" w:hanging="360"/>
         <w:rPr>
-          <w:lang w:val="fr-FR"/>
-        </w:rPr>
-      </w:pPr>
-      <w:r>
-        <w:rPr>
+          <w:color w:val="70AD47" w:themeColor="accent6"/>
+          <w:lang w:val="fr-FR"/>
+        </w:rPr>
+      </w:pPr>
+      <w:r>
+        <w:rPr>
+          <w:color w:val="70AD47" w:themeColor="accent6"/>
           <w:lang w:val="fr-FR"/>
         </w:rPr>
         <w:t>-</w:t>
       </w:r>
       <w:r>
         <w:rPr>
+          <w:color w:val="70AD47" w:themeColor="accent6"/>
           <w:sz w:val="14"/>
           <w:szCs w:val="14"/>
           <w:lang w:val="fr-FR"/>
@@ -3725,6 +3825,7 @@
         <w:rPr>
           <w:b/>
           <w:i/>
+          <w:color w:val="70AD47" w:themeColor="accent6"/>
           <w:lang w:val="fr-FR"/>
         </w:rPr>
         <w:t>Feedback individuel</w:t>
@@ -3819,6 +3920,59 @@
           <w:lang w:val="fr-FR"/>
         </w:rPr>
       </w:pPr>
+      <w:r>
+        <w:rPr>
+          <w:noProof/>
+        </w:rPr>
+        <w:drawing>
+          <wp:inline distT="0" distB="0" distL="0" distR="0">
+            <wp:extent cx="5733415" cy="1255734"/>
+            <wp:effectExtent l="0" t="0" r="635" b="1905"/>
+            <wp:docPr id="2" name="Image 2" descr="D:\EXIA CESI A2\3 - Projets\Projet 2 Serveur Web\Git\Pictures\Planning (mis en forme).PNG"/>
+            <wp:cNvGraphicFramePr>
+              <a:graphicFrameLocks xmlns:a="http://schemas.openxmlformats.org/drawingml/2006/main" noChangeAspect="1"/>
+            </wp:cNvGraphicFramePr>
+            <a:graphic xmlns:a="http://schemas.openxmlformats.org/drawingml/2006/main">
+              <a:graphicData uri="http://schemas.openxmlformats.org/drawingml/2006/picture">
+                <pic:pic xmlns:pic="http://schemas.openxmlformats.org/drawingml/2006/picture">
+                  <pic:nvPicPr>
+                    <pic:cNvPr id="0" name="Picture 1" descr="D:\EXIA CESI A2\3 - Projets\Projet 2 Serveur Web\Git\Pictures\Planning (mis en forme).PNG"/>
+                    <pic:cNvPicPr>
+                      <a:picLocks noChangeAspect="1" noChangeArrowheads="1"/>
+                    </pic:cNvPicPr>
+                  </pic:nvPicPr>
+                  <pic:blipFill>
+                    <a:blip r:embed="rId7">
+                      <a:extLst>
+                        <a:ext uri="{28A0092B-C50C-407E-A947-70E740481C1C}">
+                          <a14:useLocalDpi xmlns:a14="http://schemas.microsoft.com/office/drawing/2010/main" val="0"/>
+                        </a:ext>
+                      </a:extLst>
+                    </a:blip>
+                    <a:srcRect/>
+                    <a:stretch>
+                      <a:fillRect/>
+                    </a:stretch>
+                  </pic:blipFill>
+                  <pic:spPr bwMode="auto">
+                    <a:xfrm>
+                      <a:off x="0" y="0"/>
+                      <a:ext cx="5733415" cy="1255734"/>
+                    </a:xfrm>
+                    <a:prstGeom prst="rect">
+                      <a:avLst/>
+                    </a:prstGeom>
+                    <a:noFill/>
+                    <a:ln>
+                      <a:noFill/>
+                    </a:ln>
+                  </pic:spPr>
+                </pic:pic>
+              </a:graphicData>
+            </a:graphic>
+          </wp:inline>
+        </w:drawing>
+      </w:r>
     </w:p>
     <w:sectPr>
       <w:pgSz w:w="11909" w:h="16834"/>
@@ -3832,7 +3986,7 @@
 
 <file path=word/numbering.xml><?xml version="1.0" encoding="utf-8"?>
 <w:numbering xmlns:wpc="http://schemas.microsoft.com/office/word/2010/wordprocessingCanvas" xmlns:mc="http://schemas.openxmlformats.org/markup-compatibility/2006" xmlns:o="urn:schemas-microsoft-com:office:office" xmlns:r="http://schemas.openxmlformats.org/officeDocument/2006/relationships" xmlns:m="http://schemas.openxmlformats.org/officeDocument/2006/math" xmlns:v="urn:schemas-microsoft-com:vml" xmlns:wp14="http://schemas.microsoft.com/office/word/2010/wordprocessingDrawing" xmlns:wp="http://schemas.openxmlformats.org/drawingml/2006/wordprocessingDrawing" xmlns:w10="urn:schemas-microsoft-com:office:word" xmlns:w="http://schemas.openxmlformats.org/wordprocessingml/2006/main" xmlns:w14="http://schemas.microsoft.com/office/word/2010/wordml" xmlns:w15="http://schemas.microsoft.com/office/word/2012/wordml" xmlns:wpg="http://schemas.microsoft.com/office/word/2010/wordprocessingGroup" xmlns:wpi="http://schemas.microsoft.com/office/word/2010/wordprocessingInk" xmlns:wne="http://schemas.microsoft.com/office/word/2006/wordml" xmlns:wps="http://schemas.microsoft.com/office/word/2010/wordprocessingShape" mc:Ignorable="w14 w15 wp14">
-  <w:abstractNum w:abstractNumId="0" w15:restartNumberingAfterBreak="0">
+  <w:abstractNum w:abstractNumId="0">
     <w:nsid w:val="196B42F3"/>
     <w:multiLevelType w:val="multilevel"/>
     <w:tmpl w:val="2CC4D9D6"/>
@@ -3945,7 +4099,7 @@
       </w:rPr>
     </w:lvl>
   </w:abstractNum>
-  <w:abstractNum w:abstractNumId="1" w15:restartNumberingAfterBreak="0">
+  <w:abstractNum w:abstractNumId="1">
     <w:nsid w:val="52C47044"/>
     <w:multiLevelType w:val="multilevel"/>
     <w:tmpl w:val="43BCE81A"/>
@@ -4058,7 +4212,7 @@
       </w:rPr>
     </w:lvl>
   </w:abstractNum>
-  <w:abstractNum w:abstractNumId="2" w15:restartNumberingAfterBreak="0">
+  <w:abstractNum w:abstractNumId="2">
     <w:nsid w:val="6DFC2079"/>
     <w:multiLevelType w:val="multilevel"/>
     <w:tmpl w:val="02BE88BC"/>
@@ -4171,7 +4325,7 @@
       </w:rPr>
     </w:lvl>
   </w:abstractNum>
-  <w:abstractNum w:abstractNumId="3" w15:restartNumberingAfterBreak="0">
+  <w:abstractNum w:abstractNumId="3">
     <w:nsid w:val="753D67E2"/>
     <w:multiLevelType w:val="hybridMultilevel"/>
     <w:tmpl w:val="94B2EC36"/>

</xml_diff>